<commit_message>
Correção no caso de uso
</commit_message>
<xml_diff>
--- a/Diagrama de caso de uso/ES2N-DiagramaCasoUso v1.0.docx
+++ b/Diagrama de caso de uso/ES2N-DiagramaCasoUso v1.0.docx
@@ -273,10 +273,10 @@
       </w:pPr>
       <w:r>
         <w:drawing>
-          <wp:inline distT="0" distB="0" distL="0" distR="0" wp14:anchorId="609DED47" wp14:editId="2139F652">
+          <wp:inline distT="0" distB="0" distL="0" distR="0" wp14:anchorId="3BA3FBF8" wp14:editId="3DD65D97">
             <wp:extent cx="5912485" cy="4080510"/>
             <wp:effectExtent l="0" t="0" r="0" b="0"/>
-            <wp:docPr id="1" name="Imagem 1" descr="Diagrama&#10;&#10;Descrição gerada automaticamente"/>
+            <wp:docPr id="3" name="Imagem 3" descr="Diagrama&#10;&#10;Descrição gerada automaticamente"/>
             <wp:cNvGraphicFramePr>
               <a:graphicFrameLocks xmlns:a="http://schemas.openxmlformats.org/drawingml/2006/main" noChangeAspect="1"/>
             </wp:cNvGraphicFramePr>
@@ -284,7 +284,7 @@
               <a:graphicData uri="http://schemas.openxmlformats.org/drawingml/2006/picture">
                 <pic:pic xmlns:pic="http://schemas.openxmlformats.org/drawingml/2006/picture">
                   <pic:nvPicPr>
-                    <pic:cNvPr id="1" name="Imagem 1" descr="Diagrama&#10;&#10;Descrição gerada automaticamente"/>
+                    <pic:cNvPr id="3" name="Imagem 3" descr="Diagrama&#10;&#10;Descrição gerada automaticamente"/>
                     <pic:cNvPicPr/>
                   </pic:nvPicPr>
                   <pic:blipFill>
@@ -1925,19 +1925,6 @@
 </file>
 
 <file path=customXml/item1.xml><?xml version="1.0" encoding="utf-8"?>
-<b:Sources xmlns:b="http://schemas.openxmlformats.org/officeDocument/2006/bibliography" xmlns="http://schemas.openxmlformats.org/officeDocument/2006/bibliography" SelectedStyle="\APASixthEditionOfficeOnline.xsl" StyleName="APA" Version="6"/>
-</file>
-
-<file path=customXml/item2.xml><?xml version="1.0" encoding="utf-8"?>
-<?mso-contentType ?>
-<FormTemplates xmlns="http://schemas.microsoft.com/sharepoint/v3/contenttype/forms">
-  <Display>DocumentLibraryForm</Display>
-  <Edit>DocumentLibraryForm</Edit>
-  <New>DocumentLibraryForm</New>
-</FormTemplates>
-</file>
-
-<file path=customXml/item3.xml><?xml version="1.0" encoding="utf-8"?>
 <ct:contentTypeSchema xmlns:ct="http://schemas.microsoft.com/office/2006/metadata/contentType" xmlns:ma="http://schemas.microsoft.com/office/2006/metadata/properties/metaAttributes" ct:_="" ma:_="" ma:contentTypeName="Documento" ma:contentTypeID="0x010100D8D8B255028B5643BB55C1A3BFC7FD61" ma:contentTypeVersion="4" ma:contentTypeDescription="Crie um novo documento." ma:contentTypeScope="" ma:versionID="6735b42515e4ba77a6f0ba9d983f439d">
   <xsd:schema xmlns:xsd="http://www.w3.org/2001/XMLSchema" xmlns:xs="http://www.w3.org/2001/XMLSchema" xmlns:p="http://schemas.microsoft.com/office/2006/metadata/properties" xmlns:ns2="3c7481d6-02b2-49c8-9c78-f7718732c5ad" targetNamespace="http://schemas.microsoft.com/office/2006/metadata/properties" ma:root="true" ma:fieldsID="9af0aa5eec320c4cfd5b1a7e2b8b105f" ns2:_="">
     <xsd:import namespace="3c7481d6-02b2-49c8-9c78-f7718732c5ad"/>
@@ -2081,6 +2068,19 @@
 </ct:contentTypeSchema>
 </file>
 
+<file path=customXml/item2.xml><?xml version="1.0" encoding="utf-8"?>
+<?mso-contentType ?>
+<FormTemplates xmlns="http://schemas.microsoft.com/sharepoint/v3/contenttype/forms">
+  <Display>DocumentLibraryForm</Display>
+  <Edit>DocumentLibraryForm</Edit>
+  <New>DocumentLibraryForm</New>
+</FormTemplates>
+</file>
+
+<file path=customXml/item3.xml><?xml version="1.0" encoding="utf-8"?>
+<b:Sources xmlns:b="http://schemas.openxmlformats.org/officeDocument/2006/bibliography" xmlns="http://schemas.openxmlformats.org/officeDocument/2006/bibliography" SelectedStyle="\APASixthEditionOfficeOnline.xsl" StyleName="APA" Version="6"/>
+</file>
+
 <file path=customXml/item4.xml><?xml version="1.0" encoding="utf-8"?>
 <p:properties xmlns:p="http://schemas.microsoft.com/office/2006/metadata/properties" xmlns:xsi="http://www.w3.org/2001/XMLSchema-instance" xmlns:pc="http://schemas.microsoft.com/office/infopath/2007/PartnerControls">
   <documentManagement/>
@@ -2088,22 +2088,6 @@
 </file>
 
 <file path=customXml/itemProps1.xml><?xml version="1.0" encoding="utf-8"?>
-<ds:datastoreItem xmlns:ds="http://schemas.openxmlformats.org/officeDocument/2006/customXml" ds:itemID="{CC9FBFDA-A2B5-4BBF-8583-3AD5B31CB0CE}">
-  <ds:schemaRefs>
-    <ds:schemaRef ds:uri="http://schemas.openxmlformats.org/officeDocument/2006/bibliography"/>
-  </ds:schemaRefs>
-</ds:datastoreItem>
-</file>
-
-<file path=customXml/itemProps2.xml><?xml version="1.0" encoding="utf-8"?>
-<ds:datastoreItem xmlns:ds="http://schemas.openxmlformats.org/officeDocument/2006/customXml" ds:itemID="{A9380074-ACB1-4768-8160-E2C55A14786E}">
-  <ds:schemaRefs>
-    <ds:schemaRef ds:uri="http://schemas.microsoft.com/sharepoint/v3/contenttype/forms"/>
-  </ds:schemaRefs>
-</ds:datastoreItem>
-</file>
-
-<file path=customXml/itemProps3.xml><?xml version="1.0" encoding="utf-8"?>
 <ds:datastoreItem xmlns:ds="http://schemas.openxmlformats.org/officeDocument/2006/customXml" ds:itemID="{1AA1CEFC-F813-4386-9DD0-2B86A04DC42F}">
   <ds:schemaRefs>
     <ds:schemaRef ds:uri="http://schemas.microsoft.com/office/2006/metadata/contentType"/>
@@ -2121,6 +2105,22 @@
 </ds:datastoreItem>
 </file>
 
+<file path=customXml/itemProps2.xml><?xml version="1.0" encoding="utf-8"?>
+<ds:datastoreItem xmlns:ds="http://schemas.openxmlformats.org/officeDocument/2006/customXml" ds:itemID="{A9380074-ACB1-4768-8160-E2C55A14786E}">
+  <ds:schemaRefs>
+    <ds:schemaRef ds:uri="http://schemas.microsoft.com/sharepoint/v3/contenttype/forms"/>
+  </ds:schemaRefs>
+</ds:datastoreItem>
+</file>
+
+<file path=customXml/itemProps3.xml><?xml version="1.0" encoding="utf-8"?>
+<ds:datastoreItem xmlns:ds="http://schemas.openxmlformats.org/officeDocument/2006/customXml" ds:itemID="{CC9FBFDA-A2B5-4BBF-8583-3AD5B31CB0CE}">
+  <ds:schemaRefs>
+    <ds:schemaRef ds:uri="http://schemas.openxmlformats.org/officeDocument/2006/bibliography"/>
+  </ds:schemaRefs>
+</ds:datastoreItem>
+</file>
+
 <file path=customXml/itemProps4.xml><?xml version="1.0" encoding="utf-8"?>
 <ds:datastoreItem xmlns:ds="http://schemas.openxmlformats.org/officeDocument/2006/customXml" ds:itemID="{3CBC499B-FC48-4681-8842-659D2F71791D}">
   <ds:schemaRefs>

</xml_diff>

<commit_message>
Nova atualização do caso de uso
</commit_message>
<xml_diff>
--- a/Diagrama de caso de uso/ES2N-DiagramaCasoUso v1.0.docx
+++ b/Diagrama de caso de uso/ES2N-DiagramaCasoUso v1.0.docx
@@ -273,10 +273,10 @@
       </w:pPr>
       <w:r>
         <w:drawing>
-          <wp:inline distT="0" distB="0" distL="0" distR="0" wp14:anchorId="3BA3FBF8" wp14:editId="3DD65D97">
-            <wp:extent cx="5912485" cy="4080510"/>
-            <wp:effectExtent l="0" t="0" r="0" b="0"/>
-            <wp:docPr id="3" name="Imagem 3" descr="Diagrama&#10;&#10;Descrição gerada automaticamente"/>
+          <wp:inline distT="0" distB="0" distL="0" distR="0" wp14:anchorId="73022D3F" wp14:editId="2E0539E9">
+            <wp:extent cx="5912485" cy="3883660"/>
+            <wp:effectExtent l="0" t="0" r="0" b="2540"/>
+            <wp:docPr id="6" name="Imagem 6" descr="Diagrama&#10;&#10;Descrição gerada automaticamente"/>
             <wp:cNvGraphicFramePr>
               <a:graphicFrameLocks xmlns:a="http://schemas.openxmlformats.org/drawingml/2006/main" noChangeAspect="1"/>
             </wp:cNvGraphicFramePr>
@@ -284,7 +284,7 @@
               <a:graphicData uri="http://schemas.openxmlformats.org/drawingml/2006/picture">
                 <pic:pic xmlns:pic="http://schemas.openxmlformats.org/drawingml/2006/picture">
                   <pic:nvPicPr>
-                    <pic:cNvPr id="3" name="Imagem 3" descr="Diagrama&#10;&#10;Descrição gerada automaticamente"/>
+                    <pic:cNvPr id="6" name="Imagem 6" descr="Diagrama&#10;&#10;Descrição gerada automaticamente"/>
                     <pic:cNvPicPr/>
                   </pic:nvPicPr>
                   <pic:blipFill>
@@ -302,7 +302,7 @@
                   <pic:spPr>
                     <a:xfrm>
                       <a:off x="0" y="0"/>
-                      <a:ext cx="5912485" cy="4080510"/>
+                      <a:ext cx="5912485" cy="3883660"/>
                     </a:xfrm>
                     <a:prstGeom prst="rect">
                       <a:avLst/>

</xml_diff>